<commit_message>
updated the weekly report
</commit_message>
<xml_diff>
--- a/Documentation/Gizmo-Weekly-Report-WK5.docx
+++ b/Documentation/Gizmo-Weekly-Report-WK5.docx
@@ -108,15 +108,7 @@
       </w:pPr>
       <w:r>
         <w:rPr/>
-        <w:t xml:space="preserve">Week </w:t>
-      </w:r>
-      <w:r>
-        <w:rPr/>
-        <w:t>5</w:t>
-      </w:r>
-      <w:r>
-        <w:rPr/>
-        <w:t xml:space="preserve"> Report</w:t>
+        <w:t>Week 5 Report</w:t>
       </w:r>
     </w:p>
     <w:p>
@@ -126,15 +118,7 @@
       </w:pPr>
       <w:r>
         <w:rPr/>
-        <w:t>[WD-MW] | [Group 4] | [</w:t>
-      </w:r>
-      <w:r>
-        <w:rPr/>
-        <w:t>14</w:t>
-      </w:r>
-      <w:r>
-        <w:rPr/>
-        <w:t>/2/18]</w:t>
+        <w:t>[WD-MW] | [Group 4] | [14/2/18]</w:t>
       </w:r>
     </w:p>
     <w:p>
@@ -144,16 +128,16 @@
           <w:color w:val="00000A"/>
         </w:rPr>
       </w:pPr>
-      <w:bookmarkStart w:id="0" w:name="_Toc321147011"/>
-      <w:bookmarkStart w:id="1" w:name="_Toc318189312"/>
+      <w:bookmarkStart w:id="0" w:name="_Toc321147149"/>
+      <w:bookmarkStart w:id="1" w:name="_Toc318188227"/>
       <w:bookmarkStart w:id="2" w:name="_Toc318188327"/>
-      <w:bookmarkStart w:id="3" w:name="_Toc318188227"/>
-      <w:bookmarkStart w:id="4" w:name="_Toc321147149"/>
-      <w:bookmarkStart w:id="5" w:name="_Toc321147011"/>
-      <w:bookmarkStart w:id="6" w:name="_Toc318189312"/>
+      <w:bookmarkStart w:id="3" w:name="_Toc318189312"/>
+      <w:bookmarkStart w:id="4" w:name="_Toc321147011"/>
+      <w:bookmarkStart w:id="5" w:name="_Toc321147149"/>
+      <w:bookmarkStart w:id="6" w:name="_Toc318188227"/>
       <w:bookmarkStart w:id="7" w:name="_Toc318188327"/>
-      <w:bookmarkStart w:id="8" w:name="_Toc318188227"/>
-      <w:bookmarkStart w:id="9" w:name="_Toc321147149"/>
+      <w:bookmarkStart w:id="8" w:name="_Toc318189312"/>
+      <w:bookmarkStart w:id="9" w:name="_Toc321147011"/>
       <w:bookmarkEnd w:id="5"/>
       <w:bookmarkEnd w:id="6"/>
       <w:bookmarkEnd w:id="7"/>
@@ -256,7 +240,13 @@
         <w:rPr>
           <w:color w:val="00000A"/>
         </w:rPr>
-        <w:t>built the majority of the main code for the GUI, look to complete this over the next couple of days</w:t>
+        <w:t xml:space="preserve">built the majority of the main code for the GUI, look to complete this over the next couple of days, </w:t>
+      </w:r>
+      <w:r>
+        <w:rPr>
+          <w:color w:val="00000A"/>
+        </w:rPr>
+        <w:t>have the buttons built onto the jPanel within the grid layout</w:t>
       </w:r>
     </w:p>
     <w:p>
@@ -272,7 +262,13 @@
         <w:rPr>
           <w:color w:val="00000A"/>
         </w:rPr>
-        <w:t>continue with the validation testing strategy and complete for next week</w:t>
+        <w:t>B</w:t>
+      </w:r>
+      <w:r>
+        <w:rPr>
+          <w:color w:val="00000A"/>
+        </w:rPr>
+        <w:t>uild mode GUI also in progress with buttons added to the grid, now in progress of the game boundaries being built in the frame to then add the Gizmo code to the view</w:t>
       </w:r>
     </w:p>
     <w:p>
@@ -288,6 +284,38 @@
         <w:rPr>
           <w:color w:val="00000A"/>
         </w:rPr>
+        <w:t>continue with the validation testing strategy and complete for next week</w:t>
+      </w:r>
+    </w:p>
+    <w:p>
+      <w:pPr>
+        <w:pStyle w:val="ListParagraph"/>
+        <w:numPr>
+          <w:ilvl w:val="0"/>
+          <w:numId w:val="1"/>
+        </w:numPr>
+        <w:rPr/>
+      </w:pPr>
+      <w:r>
+        <w:rPr>
+          <w:color w:val="00000A"/>
+        </w:rPr>
+        <w:t>thus far have described the validation testing strategy in comparison to our original use case documentation and have detailed the pass and fail scenarios</w:t>
+      </w:r>
+    </w:p>
+    <w:p>
+      <w:pPr>
+        <w:pStyle w:val="ListParagraph"/>
+        <w:numPr>
+          <w:ilvl w:val="0"/>
+          <w:numId w:val="1"/>
+        </w:numPr>
+        <w:rPr/>
+      </w:pPr>
+      <w:r>
+        <w:rPr>
+          <w:color w:val="00000A"/>
+        </w:rPr>
         <w:t xml:space="preserve">add in Junit tests if and when required </w:t>
       </w:r>
     </w:p>
@@ -304,7 +332,9 @@
         </w:rPr>
       </w:pPr>
       <w:r>
-        <w:rPr/>
+        <w:rPr>
+          <w:color w:val="00000A"/>
+        </w:rPr>
       </w:r>
     </w:p>
     <w:p>
@@ -395,13 +425,7 @@
         <w:rPr>
           <w:color w:val="00000A"/>
         </w:rPr>
-        <w:t xml:space="preserve">adjust project </w:t>
-      </w:r>
-      <w:r>
-        <w:rPr>
-          <w:color w:val="00000A"/>
-        </w:rPr>
-        <w:t>plan and Gantt chart</w:t>
+        <w:t>adjust project plan and Gantt chart</w:t>
       </w:r>
     </w:p>
     <w:p>

</xml_diff>